<commit_message>
Registro de prestamos listo
</commit_message>
<xml_diff>
--- a/Progreso.docx
+++ b/Progreso.docx
@@ -26,6 +26,7 @@
     <w:p>
       <w:pPr>
         <w:numPr>
+          <w:ilvl w:val="0"/>
           <w:numId w:val="0"/>
         </w:numPr>
         <w:rPr>
@@ -44,7 +45,28 @@
           <w:highlight w:val="green"/>
           <w:lang w:val="es-ES"/>
         </w:rPr>
-        <w:t xml:space="preserve">2 - Registrar usuarios </w:t>
+        <w:t>2 - Registrar usuarios (HTML, CSS, JS, NodeJS)</w:t>
+      </w:r>
+    </w:p>
+    <w:p>
+      <w:pPr>
+        <w:rPr>
+          <w:rFonts w:hint="default"/>
+          <w:sz w:val="40"/>
+          <w:szCs w:val="40"/>
+          <w:highlight w:val="green"/>
+          <w:lang w:val="es-ES"/>
+        </w:rPr>
+      </w:pPr>
+      <w:r>
+        <w:rPr>
+          <w:rFonts w:hint="default"/>
+          <w:sz w:val="40"/>
+          <w:szCs w:val="40"/>
+          <w:highlight w:val="green"/>
+          <w:lang w:val="es-ES"/>
+        </w:rPr>
+        <w:t xml:space="preserve">3 - Editar usuarios </w:t>
       </w:r>
       <w:r>
         <w:rPr>
@@ -63,37 +85,6 @@
           <w:rFonts w:hint="default"/>
           <w:sz w:val="40"/>
           <w:szCs w:val="40"/>
-          <w:highlight w:val="cyan"/>
-          <w:lang w:val="es-ES"/>
-        </w:rPr>
-      </w:pPr>
-      <w:r>
-        <w:rPr>
-          <w:rFonts w:hint="default"/>
-          <w:sz w:val="40"/>
-          <w:szCs w:val="40"/>
-          <w:highlight w:val="cyan"/>
-          <w:lang w:val="es-ES"/>
-        </w:rPr>
-        <w:t xml:space="preserve">3 - Editar usuarios </w:t>
-      </w:r>
-      <w:r>
-        <w:rPr>
-          <w:rFonts w:hint="default"/>
-          <w:sz w:val="40"/>
-          <w:szCs w:val="40"/>
-          <w:highlight w:val="green"/>
-          <w:lang w:val="es-ES"/>
-        </w:rPr>
-        <w:t>(HTML, CSS)</w:t>
-      </w:r>
-    </w:p>
-    <w:p>
-      <w:pPr>
-        <w:rPr>
-          <w:rFonts w:hint="default"/>
-          <w:sz w:val="40"/>
-          <w:szCs w:val="40"/>
           <w:highlight w:val="yellow"/>
           <w:lang w:val="es-ES"/>
         </w:rPr>
@@ -103,310 +94,290 @@
           <w:rFonts w:hint="default"/>
           <w:sz w:val="40"/>
           <w:szCs w:val="40"/>
-          <w:highlight w:val="cyan"/>
-          <w:lang w:val="es-ES"/>
-        </w:rPr>
-        <w:t xml:space="preserve">4 - Registrar libros </w:t>
-      </w:r>
-      <w:r>
-        <w:rPr>
-          <w:rFonts w:hint="default"/>
-          <w:sz w:val="40"/>
-          <w:szCs w:val="40"/>
-          <w:highlight w:val="green"/>
-          <w:lang w:val="es-ES"/>
-        </w:rPr>
-        <w:t>(HTML, CSS)</w:t>
-      </w:r>
-    </w:p>
-    <w:p>
-      <w:pPr>
-        <w:rPr>
-          <w:rFonts w:hint="default"/>
-          <w:sz w:val="40"/>
-          <w:szCs w:val="40"/>
-          <w:highlight w:val="cyan"/>
-          <w:lang w:val="es-ES"/>
-        </w:rPr>
-      </w:pPr>
-      <w:r>
-        <w:rPr>
-          <w:rFonts w:hint="default"/>
-          <w:sz w:val="40"/>
-          <w:szCs w:val="40"/>
-          <w:highlight w:val="cyan"/>
-          <w:lang w:val="es-ES"/>
-        </w:rPr>
-        <w:t xml:space="preserve">5 - Editar libros </w:t>
-      </w:r>
-      <w:r>
-        <w:rPr>
-          <w:rFonts w:hint="default"/>
-          <w:sz w:val="40"/>
-          <w:szCs w:val="40"/>
-          <w:highlight w:val="green"/>
-          <w:lang w:val="es-ES"/>
-        </w:rPr>
-        <w:t>(HTML, CSS)</w:t>
-      </w:r>
-    </w:p>
-    <w:p>
-      <w:pPr>
-        <w:rPr>
-          <w:rFonts w:hint="default"/>
-          <w:sz w:val="40"/>
-          <w:szCs w:val="40"/>
-          <w:highlight w:val="yellow"/>
-          <w:lang w:val="es-ES"/>
-        </w:rPr>
-      </w:pPr>
-      <w:r>
-        <w:rPr>
-          <w:rFonts w:hint="default"/>
-          <w:sz w:val="40"/>
-          <w:szCs w:val="40"/>
-          <w:highlight w:val="cyan"/>
-          <w:lang w:val="es-ES"/>
-        </w:rPr>
-        <w:t xml:space="preserve">6 - Visualizar libros </w:t>
-      </w:r>
-      <w:r>
-        <w:rPr>
-          <w:rFonts w:hint="default"/>
-          <w:sz w:val="40"/>
-          <w:szCs w:val="40"/>
-          <w:highlight w:val="green"/>
-          <w:lang w:val="es-ES"/>
-        </w:rPr>
-        <w:t>(HTML, CSS)</w:t>
-      </w:r>
-    </w:p>
-    <w:p>
-      <w:pPr>
-        <w:rPr>
-          <w:rFonts w:hint="default"/>
-          <w:sz w:val="40"/>
-          <w:szCs w:val="40"/>
-          <w:highlight w:val="cyan"/>
-          <w:lang w:val="es-ES"/>
-        </w:rPr>
-      </w:pPr>
-      <w:r>
-        <w:rPr>
-          <w:rFonts w:hint="default"/>
-          <w:sz w:val="40"/>
-          <w:szCs w:val="40"/>
-          <w:highlight w:val="cyan"/>
-          <w:lang w:val="es-ES"/>
-        </w:rPr>
-        <w:t xml:space="preserve">7 - Registrar prestamos </w:t>
-      </w:r>
-      <w:r>
-        <w:rPr>
-          <w:rFonts w:hint="default"/>
-          <w:sz w:val="40"/>
-          <w:szCs w:val="40"/>
-          <w:highlight w:val="green"/>
-          <w:lang w:val="es-ES"/>
-        </w:rPr>
-        <w:t>(HTML, CSS)</w:t>
-      </w:r>
-    </w:p>
-    <w:p>
-      <w:pPr>
-        <w:rPr>
-          <w:rFonts w:hint="default"/>
-          <w:sz w:val="40"/>
-          <w:szCs w:val="40"/>
-          <w:highlight w:val="cyan"/>
-          <w:lang w:val="es-ES"/>
-        </w:rPr>
-      </w:pPr>
-      <w:r>
-        <w:rPr>
-          <w:rFonts w:hint="default"/>
-          <w:sz w:val="40"/>
-          <w:szCs w:val="40"/>
-          <w:highlight w:val="cyan"/>
-          <w:lang w:val="es-ES"/>
-        </w:rPr>
-        <w:t xml:space="preserve">8 - Visualizar prestamos </w:t>
-      </w:r>
-      <w:r>
-        <w:rPr>
-          <w:rFonts w:hint="default"/>
-          <w:sz w:val="40"/>
-          <w:szCs w:val="40"/>
-          <w:highlight w:val="green"/>
-          <w:lang w:val="es-ES"/>
-        </w:rPr>
-        <w:t>(HTML, CSS)</w:t>
-      </w:r>
-    </w:p>
-    <w:p>
-      <w:pPr>
-        <w:rPr>
-          <w:rFonts w:hint="default"/>
-          <w:sz w:val="40"/>
-          <w:szCs w:val="40"/>
-          <w:lang w:val="es-ES"/>
-        </w:rPr>
-      </w:pPr>
-      <w:r>
-        <w:rPr>
-          <w:rFonts w:hint="default"/>
-          <w:sz w:val="40"/>
-          <w:szCs w:val="40"/>
-          <w:highlight w:val="cyan"/>
-          <w:lang w:val="es-ES"/>
-        </w:rPr>
-        <w:t xml:space="preserve">9 - Visualizar control de personal </w:t>
-      </w:r>
-      <w:r>
-        <w:rPr>
-          <w:rFonts w:hint="default"/>
-          <w:sz w:val="40"/>
-          <w:szCs w:val="40"/>
-          <w:highlight w:val="green"/>
-          <w:lang w:val="es-ES"/>
-        </w:rPr>
-        <w:t>(HTML, CSS)</w:t>
-      </w:r>
-    </w:p>
-    <w:p>
-      <w:pPr>
-        <w:rPr>
-          <w:rFonts w:hint="default"/>
-          <w:sz w:val="40"/>
-          <w:szCs w:val="40"/>
-          <w:highlight w:val="cyan"/>
-          <w:lang w:val="es-ES"/>
-        </w:rPr>
-      </w:pPr>
-      <w:r>
-        <w:rPr>
-          <w:rFonts w:hint="default"/>
-          <w:sz w:val="40"/>
-          <w:szCs w:val="40"/>
-          <w:highlight w:val="cyan"/>
-          <w:lang w:val="es-ES"/>
-        </w:rPr>
-        <w:t xml:space="preserve">10 - Perfil alumnos </w:t>
-      </w:r>
-      <w:r>
-        <w:rPr>
-          <w:rFonts w:hint="default"/>
-          <w:sz w:val="40"/>
-          <w:szCs w:val="40"/>
-          <w:highlight w:val="green"/>
-          <w:lang w:val="es-ES"/>
-        </w:rPr>
-        <w:t>(HTML, CSS)</w:t>
-      </w:r>
-    </w:p>
-    <w:p>
-      <w:pPr>
-        <w:rPr>
-          <w:rFonts w:hint="default"/>
-          <w:sz w:val="40"/>
-          <w:szCs w:val="40"/>
-          <w:highlight w:val="cyan"/>
-          <w:lang w:val="es-ES"/>
-        </w:rPr>
-      </w:pPr>
-      <w:r>
-        <w:rPr>
-          <w:rFonts w:hint="default"/>
-          <w:sz w:val="40"/>
-          <w:szCs w:val="40"/>
-          <w:highlight w:val="cyan"/>
-          <w:lang w:val="es-ES"/>
-        </w:rPr>
-        <w:t xml:space="preserve">11 - Perfil bibliotecario </w:t>
-      </w:r>
-      <w:r>
-        <w:rPr>
-          <w:rFonts w:hint="default"/>
-          <w:sz w:val="40"/>
-          <w:szCs w:val="40"/>
-          <w:highlight w:val="green"/>
-          <w:lang w:val="es-ES"/>
-        </w:rPr>
-        <w:t>(HTML, CSS)</w:t>
-      </w:r>
-    </w:p>
-    <w:p>
-      <w:pPr>
-        <w:rPr>
-          <w:rFonts w:hint="default"/>
-          <w:sz w:val="40"/>
-          <w:szCs w:val="40"/>
-          <w:highlight w:val="cyan"/>
-          <w:lang w:val="es-ES"/>
-        </w:rPr>
-      </w:pPr>
-      <w:r>
-        <w:rPr>
-          <w:rFonts w:hint="default"/>
-          <w:sz w:val="40"/>
-          <w:szCs w:val="40"/>
-          <w:highlight w:val="cyan"/>
-          <w:lang w:val="es-ES"/>
-        </w:rPr>
-        <w:t xml:space="preserve">12 - Perfil otro </w:t>
-      </w:r>
-      <w:r>
-        <w:rPr>
-          <w:rFonts w:hint="default"/>
-          <w:sz w:val="40"/>
-          <w:szCs w:val="40"/>
-          <w:highlight w:val="green"/>
-          <w:lang w:val="es-ES"/>
-        </w:rPr>
-        <w:t>(HTML, CSS)</w:t>
-      </w:r>
-    </w:p>
-    <w:p>
-      <w:pPr>
-        <w:rPr>
-          <w:rFonts w:hint="default"/>
-          <w:sz w:val="40"/>
-          <w:szCs w:val="40"/>
-          <w:lang w:val="es-ES"/>
-        </w:rPr>
-      </w:pPr>
-      <w:r>
-        <w:rPr>
-          <w:rFonts w:hint="default"/>
-          <w:sz w:val="40"/>
-          <w:szCs w:val="40"/>
-          <w:highlight w:val="cyan"/>
-          <w:lang w:val="es-ES"/>
-        </w:rPr>
-        <w:t xml:space="preserve">13 - Perfil admin </w:t>
-      </w:r>
-      <w:r>
-        <w:rPr>
-          <w:rFonts w:hint="default"/>
-          <w:sz w:val="40"/>
-          <w:szCs w:val="40"/>
-          <w:highlight w:val="green"/>
-          <w:lang w:val="es-ES"/>
-        </w:rPr>
-        <w:t>(HTML, CSS)</w:t>
-      </w:r>
-    </w:p>
-    <w:p>
-      <w:pPr>
-        <w:rPr>
-          <w:rFonts w:hint="default"/>
-          <w:sz w:val="40"/>
-          <w:szCs w:val="40"/>
-          <w:lang w:val="es-ES"/>
-        </w:rPr>
-      </w:pPr>
+          <w:highlight w:val="green"/>
+          <w:lang w:val="es-ES"/>
+        </w:rPr>
+        <w:t>4 - Registrar libros (HTML, CSS, JS, NodeJS)</w:t>
+      </w:r>
       <w:bookmarkStart w:id="0" w:name="_GoBack"/>
       <w:bookmarkEnd w:id="0"/>
+    </w:p>
+    <w:p>
+      <w:pPr>
+        <w:rPr>
+          <w:rFonts w:hint="default"/>
+          <w:sz w:val="40"/>
+          <w:szCs w:val="40"/>
+          <w:highlight w:val="cyan"/>
+          <w:lang w:val="es-ES"/>
+        </w:rPr>
+      </w:pPr>
+      <w:r>
+        <w:rPr>
+          <w:rFonts w:hint="default"/>
+          <w:sz w:val="40"/>
+          <w:szCs w:val="40"/>
+          <w:highlight w:val="cyan"/>
+          <w:lang w:val="es-ES"/>
+        </w:rPr>
+        <w:t xml:space="preserve">5 - Editar libros </w:t>
+      </w:r>
+      <w:r>
+        <w:rPr>
+          <w:rFonts w:hint="default"/>
+          <w:sz w:val="40"/>
+          <w:szCs w:val="40"/>
+          <w:highlight w:val="green"/>
+          <w:lang w:val="es-ES"/>
+        </w:rPr>
+        <w:t>(HTML, CSS)</w:t>
+      </w:r>
+    </w:p>
+    <w:p>
+      <w:pPr>
+        <w:rPr>
+          <w:rFonts w:hint="default"/>
+          <w:sz w:val="40"/>
+          <w:szCs w:val="40"/>
+          <w:highlight w:val="yellow"/>
+          <w:lang w:val="es-ES"/>
+        </w:rPr>
+      </w:pPr>
+      <w:r>
+        <w:rPr>
+          <w:rFonts w:hint="default"/>
+          <w:sz w:val="40"/>
+          <w:szCs w:val="40"/>
+          <w:highlight w:val="green"/>
+          <w:lang w:val="es-ES"/>
+        </w:rPr>
+        <w:t>6 - Visualizar libros (HTML, CSS, JS, NodeJS)</w:t>
+      </w:r>
+    </w:p>
+    <w:p>
+      <w:pPr>
+        <w:rPr>
+          <w:rFonts w:hint="default"/>
+          <w:sz w:val="40"/>
+          <w:szCs w:val="40"/>
+          <w:highlight w:val="green"/>
+          <w:lang w:val="es-ES"/>
+        </w:rPr>
+      </w:pPr>
+      <w:r>
+        <w:rPr>
+          <w:rFonts w:hint="default"/>
+          <w:sz w:val="40"/>
+          <w:szCs w:val="40"/>
+          <w:highlight w:val="green"/>
+          <w:lang w:val="es-ES"/>
+        </w:rPr>
+        <w:t xml:space="preserve">7 - Registrar prestamos </w:t>
+      </w:r>
+      <w:r>
+        <w:rPr>
+          <w:rFonts w:hint="default"/>
+          <w:sz w:val="40"/>
+          <w:szCs w:val="40"/>
+          <w:highlight w:val="green"/>
+          <w:lang w:val="es-ES"/>
+        </w:rPr>
+        <w:t>(HTML, CSS, JS, NodeJS)</w:t>
+      </w:r>
+    </w:p>
+    <w:p>
+      <w:pPr>
+        <w:rPr>
+          <w:rFonts w:hint="default"/>
+          <w:sz w:val="40"/>
+          <w:szCs w:val="40"/>
+          <w:highlight w:val="cyan"/>
+          <w:lang w:val="es-ES"/>
+        </w:rPr>
+      </w:pPr>
+      <w:r>
+        <w:rPr>
+          <w:rFonts w:hint="default"/>
+          <w:sz w:val="40"/>
+          <w:szCs w:val="40"/>
+          <w:highlight w:val="cyan"/>
+          <w:lang w:val="es-ES"/>
+        </w:rPr>
+        <w:t xml:space="preserve">8 - Visualizar prestamos </w:t>
+      </w:r>
+      <w:r>
+        <w:rPr>
+          <w:rFonts w:hint="default"/>
+          <w:sz w:val="40"/>
+          <w:szCs w:val="40"/>
+          <w:highlight w:val="green"/>
+          <w:lang w:val="es-ES"/>
+        </w:rPr>
+        <w:t>(HTML, CSS)</w:t>
+      </w:r>
+    </w:p>
+    <w:p>
+      <w:pPr>
+        <w:rPr>
+          <w:rFonts w:hint="default"/>
+          <w:sz w:val="40"/>
+          <w:szCs w:val="40"/>
+          <w:lang w:val="es-ES"/>
+        </w:rPr>
+      </w:pPr>
+      <w:r>
+        <w:rPr>
+          <w:rFonts w:hint="default"/>
+          <w:sz w:val="40"/>
+          <w:szCs w:val="40"/>
+          <w:highlight w:val="cyan"/>
+          <w:lang w:val="es-ES"/>
+        </w:rPr>
+        <w:t xml:space="preserve">9 - Visualizar control de personal </w:t>
+      </w:r>
+      <w:r>
+        <w:rPr>
+          <w:rFonts w:hint="default"/>
+          <w:sz w:val="40"/>
+          <w:szCs w:val="40"/>
+          <w:highlight w:val="green"/>
+          <w:lang w:val="es-ES"/>
+        </w:rPr>
+        <w:t>(HTML, CSS)</w:t>
+      </w:r>
+    </w:p>
+    <w:p>
+      <w:pPr>
+        <w:rPr>
+          <w:rFonts w:hint="default"/>
+          <w:sz w:val="40"/>
+          <w:szCs w:val="40"/>
+          <w:highlight w:val="cyan"/>
+          <w:lang w:val="es-ES"/>
+        </w:rPr>
+      </w:pPr>
+      <w:r>
+        <w:rPr>
+          <w:rFonts w:hint="default"/>
+          <w:sz w:val="40"/>
+          <w:szCs w:val="40"/>
+          <w:highlight w:val="cyan"/>
+          <w:lang w:val="es-ES"/>
+        </w:rPr>
+        <w:t xml:space="preserve">10 - Perfil alumnos </w:t>
+      </w:r>
+      <w:r>
+        <w:rPr>
+          <w:rFonts w:hint="default"/>
+          <w:sz w:val="40"/>
+          <w:szCs w:val="40"/>
+          <w:highlight w:val="green"/>
+          <w:lang w:val="es-ES"/>
+        </w:rPr>
+        <w:t>(HTML, CSS)</w:t>
+      </w:r>
+    </w:p>
+    <w:p>
+      <w:pPr>
+        <w:rPr>
+          <w:rFonts w:hint="default"/>
+          <w:sz w:val="40"/>
+          <w:szCs w:val="40"/>
+          <w:highlight w:val="cyan"/>
+          <w:lang w:val="es-ES"/>
+        </w:rPr>
+      </w:pPr>
+      <w:r>
+        <w:rPr>
+          <w:rFonts w:hint="default"/>
+          <w:sz w:val="40"/>
+          <w:szCs w:val="40"/>
+          <w:highlight w:val="cyan"/>
+          <w:lang w:val="es-ES"/>
+        </w:rPr>
+        <w:t xml:space="preserve">11 - Perfil bibliotecario </w:t>
+      </w:r>
+      <w:r>
+        <w:rPr>
+          <w:rFonts w:hint="default"/>
+          <w:sz w:val="40"/>
+          <w:szCs w:val="40"/>
+          <w:highlight w:val="green"/>
+          <w:lang w:val="es-ES"/>
+        </w:rPr>
+        <w:t>(HTML, CSS)</w:t>
+      </w:r>
+    </w:p>
+    <w:p>
+      <w:pPr>
+        <w:rPr>
+          <w:rFonts w:hint="default"/>
+          <w:sz w:val="40"/>
+          <w:szCs w:val="40"/>
+          <w:highlight w:val="cyan"/>
+          <w:lang w:val="es-ES"/>
+        </w:rPr>
+      </w:pPr>
+      <w:r>
+        <w:rPr>
+          <w:rFonts w:hint="default"/>
+          <w:sz w:val="40"/>
+          <w:szCs w:val="40"/>
+          <w:highlight w:val="cyan"/>
+          <w:lang w:val="es-ES"/>
+        </w:rPr>
+        <w:t xml:space="preserve">12 - Perfil otro </w:t>
+      </w:r>
+      <w:r>
+        <w:rPr>
+          <w:rFonts w:hint="default"/>
+          <w:sz w:val="40"/>
+          <w:szCs w:val="40"/>
+          <w:highlight w:val="green"/>
+          <w:lang w:val="es-ES"/>
+        </w:rPr>
+        <w:t>(HTML, CSS)</w:t>
+      </w:r>
+    </w:p>
+    <w:p>
+      <w:pPr>
+        <w:rPr>
+          <w:rFonts w:hint="default"/>
+          <w:sz w:val="40"/>
+          <w:szCs w:val="40"/>
+          <w:lang w:val="es-ES"/>
+        </w:rPr>
+      </w:pPr>
+      <w:r>
+        <w:rPr>
+          <w:rFonts w:hint="default"/>
+          <w:sz w:val="40"/>
+          <w:szCs w:val="40"/>
+          <w:highlight w:val="cyan"/>
+          <w:lang w:val="es-ES"/>
+        </w:rPr>
+        <w:t xml:space="preserve">13 - Perfil admin </w:t>
+      </w:r>
+      <w:r>
+        <w:rPr>
+          <w:rFonts w:hint="default"/>
+          <w:sz w:val="40"/>
+          <w:szCs w:val="40"/>
+          <w:highlight w:val="green"/>
+          <w:lang w:val="es-ES"/>
+        </w:rPr>
+        <w:t>(HTML, CSS)</w:t>
+      </w:r>
+    </w:p>
+    <w:p>
+      <w:pPr>
+        <w:rPr>
+          <w:rFonts w:hint="default"/>
+          <w:sz w:val="40"/>
+          <w:szCs w:val="40"/>
+          <w:lang w:val="es-ES"/>
+        </w:rPr>
+      </w:pPr>
     </w:p>
     <w:sectPr>
       <w:pgSz w:w="11906" w:h="16838"/>
@@ -532,7 +503,7 @@
     <w:lsdException w:unhideWhenUsed="0" w:uiPriority="0" w:semiHidden="0" w:name="HTML Sample"/>
     <w:lsdException w:unhideWhenUsed="0" w:uiPriority="0" w:semiHidden="0" w:name="HTML Typewriter"/>
     <w:lsdException w:unhideWhenUsed="0" w:uiPriority="0" w:semiHidden="0" w:name="HTML Variable"/>
-    <w:lsdException w:unhideWhenUsed="0" w:uiPriority="0" w:name="Normal Table"/>
+    <w:lsdException w:qFormat="1" w:unhideWhenUsed="0" w:uiPriority="0" w:name="Normal Table"/>
     <w:lsdException w:unhideWhenUsed="0" w:uiPriority="0" w:semiHidden="0" w:name="annotation subject"/>
     <w:lsdException w:unhideWhenUsed="0" w:uiPriority="0" w:semiHidden="0" w:name="Table Simple 1"/>
     <w:lsdException w:unhideWhenUsed="0" w:uiPriority="0" w:semiHidden="0" w:name="Table Simple 2"/>
@@ -597,6 +568,7 @@
   <w:style w:type="table" w:default="1" w:styleId="3">
     <w:name w:val="Normal Table"/>
     <w:semiHidden/>
+    <w:qFormat/>
     <w:uiPriority w:val="0"/>
     <w:tblPr>
       <w:tblCellMar>

</xml_diff>